<commit_message>
Definire Entità ed operazioni. La base per la grafica funziona.
</commit_message>
<xml_diff>
--- a/Progetto/Proposta di Entità.docx
+++ b/Progetto/Proposta di Entità.docx
@@ -57,7 +57,11 @@
       </w:pPr>
       <w:r>
         <w:rPr/>
-        <w:t>ID Contratto</w:t>
+        <w:t xml:space="preserve">ID Contratto </w:t>
+      </w:r>
+      <w:r>
+        <w:rPr/>
+        <w:t>()</w:t>
       </w:r>
     </w:p>
     <w:p>
@@ -71,7 +75,7 @@
       </w:pPr>
       <w:r>
         <w:rPr/>
-        <w:t>Identificatore locatore</w:t>
+        <w:t xml:space="preserve">Identificatore locatore </w:t>
       </w:r>
     </w:p>
     <w:p>
@@ -85,7 +89,7 @@
       </w:pPr>
       <w:r>
         <w:rPr/>
-        <w:t>Identificatore locatario</w:t>
+        <w:t xml:space="preserve">Identificatore locatario </w:t>
       </w:r>
     </w:p>
     <w:p>
@@ -198,14 +202,17 @@
     <w:p>
       <w:pPr>
         <w:pStyle w:val="Normal"/>
-        <w:rPr>
-          <w:b/>
-          <w:b/>
-          <w:bCs/>
-          <w:sz w:val="28"/>
-          <w:szCs w:val="28"/>
-        </w:rPr>
-      </w:pPr>
+        <w:rPr/>
+      </w:pPr>
+      <w:r>
+        <w:rPr>
+          <w:b/>
+          <w:bCs/>
+          <w:sz w:val="28"/>
+          <w:szCs w:val="28"/>
+        </w:rPr>
+        <w:t>(</w:t>
+      </w:r>
       <w:r>
         <w:rPr>
           <w:b/>
@@ -215,33 +222,42 @@
         </w:rPr>
         <w:t>Sessione utente → Singleton</w:t>
       </w:r>
-    </w:p>
-    <w:p>
-      <w:pPr>
-        <w:pStyle w:val="Normal"/>
-        <w:rPr>
-          <w:b/>
-          <w:b/>
-          <w:bCs/>
-          <w:sz w:val="28"/>
-          <w:szCs w:val="28"/>
-        </w:rPr>
-      </w:pPr>
-      <w:r>
-        <w:rPr>
-          <w:b/>
-          <w:bCs/>
-          <w:sz w:val="28"/>
-          <w:szCs w:val="28"/>
-        </w:rPr>
-      </w:r>
-    </w:p>
-    <w:p>
-      <w:pPr>
-        <w:pStyle w:val="Normal"/>
-        <w:numPr>
-          <w:ilvl w:val="0"/>
-          <w:numId w:val="4"/>
+      <w:r>
+        <w:rPr>
+          <w:b/>
+          <w:bCs/>
+          <w:sz w:val="28"/>
+          <w:szCs w:val="28"/>
+        </w:rPr>
+        <w:t>)</w:t>
+      </w:r>
+    </w:p>
+    <w:p>
+      <w:pPr>
+        <w:pStyle w:val="Normal"/>
+        <w:rPr>
+          <w:b/>
+          <w:b/>
+          <w:bCs/>
+          <w:sz w:val="28"/>
+          <w:szCs w:val="28"/>
+        </w:rPr>
+      </w:pPr>
+      <w:r>
+        <w:rPr>
+          <w:b/>
+          <w:bCs/>
+          <w:sz w:val="28"/>
+          <w:szCs w:val="28"/>
+        </w:rPr>
+      </w:r>
+    </w:p>
+    <w:p>
+      <w:pPr>
+        <w:pStyle w:val="Normal"/>
+        <w:numPr>
+          <w:ilvl w:val="0"/>
+          <w:numId w:val="3"/>
         </w:numPr>
         <w:rPr>
           <w:b w:val="false"/>
@@ -299,7 +315,229 @@
           <w:sz w:val="28"/>
           <w:szCs w:val="28"/>
         </w:rPr>
-        <w:t>Utente</w:t>
+        <w:t>Locatore</w:t>
+      </w:r>
+    </w:p>
+    <w:p>
+      <w:pPr>
+        <w:pStyle w:val="Normal"/>
+        <w:rPr>
+          <w:b/>
+          <w:b/>
+          <w:bCs/>
+          <w:sz w:val="28"/>
+          <w:szCs w:val="28"/>
+        </w:rPr>
+      </w:pPr>
+      <w:r>
+        <w:rPr>
+          <w:b/>
+          <w:bCs/>
+          <w:sz w:val="28"/>
+          <w:szCs w:val="28"/>
+        </w:rPr>
+      </w:r>
+    </w:p>
+    <w:p>
+      <w:pPr>
+        <w:pStyle w:val="Normal"/>
+        <w:numPr>
+          <w:ilvl w:val="0"/>
+          <w:numId w:val="4"/>
+        </w:numPr>
+        <w:rPr>
+          <w:b w:val="false"/>
+          <w:b w:val="false"/>
+          <w:bCs w:val="false"/>
+          <w:sz w:val="28"/>
+          <w:szCs w:val="28"/>
+        </w:rPr>
+      </w:pPr>
+      <w:r>
+        <w:rPr>
+          <w:b w:val="false"/>
+          <w:bCs w:val="false"/>
+          <w:sz w:val="28"/>
+          <w:szCs w:val="28"/>
+        </w:rPr>
+        <w:t>ID</w:t>
+      </w:r>
+    </w:p>
+    <w:p>
+      <w:pPr>
+        <w:pStyle w:val="Normal"/>
+        <w:numPr>
+          <w:ilvl w:val="0"/>
+          <w:numId w:val="4"/>
+        </w:numPr>
+        <w:rPr>
+          <w:b w:val="false"/>
+          <w:b w:val="false"/>
+          <w:bCs w:val="false"/>
+          <w:sz w:val="28"/>
+          <w:szCs w:val="28"/>
+        </w:rPr>
+      </w:pPr>
+      <w:r>
+        <w:rPr>
+          <w:b w:val="false"/>
+          <w:bCs w:val="false"/>
+          <w:sz w:val="28"/>
+          <w:szCs w:val="28"/>
+        </w:rPr>
+        <w:t>List&lt;Appartamenti&gt; → Tramite operazioni di interfaccia</w:t>
+      </w:r>
+    </w:p>
+    <w:p>
+      <w:pPr>
+        <w:pStyle w:val="Normal"/>
+        <w:rPr>
+          <w:b/>
+          <w:b/>
+          <w:bCs/>
+          <w:sz w:val="28"/>
+          <w:szCs w:val="28"/>
+        </w:rPr>
+      </w:pPr>
+      <w:r>
+        <w:rPr>
+          <w:b/>
+          <w:bCs/>
+          <w:sz w:val="28"/>
+          <w:szCs w:val="28"/>
+        </w:rPr>
+      </w:r>
+    </w:p>
+    <w:p>
+      <w:pPr>
+        <w:pStyle w:val="Normal"/>
+        <w:rPr>
+          <w:b/>
+          <w:b/>
+          <w:bCs/>
+          <w:sz w:val="28"/>
+          <w:szCs w:val="28"/>
+        </w:rPr>
+      </w:pPr>
+      <w:r>
+        <w:rPr>
+          <w:b/>
+          <w:bCs/>
+          <w:sz w:val="28"/>
+          <w:szCs w:val="28"/>
+        </w:rPr>
+        <w:t>Locatario</w:t>
+      </w:r>
+    </w:p>
+    <w:p>
+      <w:pPr>
+        <w:pStyle w:val="Normal"/>
+        <w:rPr>
+          <w:b/>
+          <w:b/>
+          <w:bCs/>
+          <w:sz w:val="28"/>
+          <w:szCs w:val="28"/>
+        </w:rPr>
+      </w:pPr>
+      <w:r>
+        <w:rPr>
+          <w:b/>
+          <w:bCs/>
+          <w:sz w:val="28"/>
+          <w:szCs w:val="28"/>
+        </w:rPr>
+      </w:r>
+    </w:p>
+    <w:p>
+      <w:pPr>
+        <w:pStyle w:val="Normal"/>
+        <w:numPr>
+          <w:ilvl w:val="0"/>
+          <w:numId w:val="5"/>
+        </w:numPr>
+        <w:rPr>
+          <w:b w:val="false"/>
+          <w:b w:val="false"/>
+          <w:bCs w:val="false"/>
+          <w:sz w:val="28"/>
+          <w:szCs w:val="28"/>
+        </w:rPr>
+      </w:pPr>
+      <w:r>
+        <w:rPr>
+          <w:b w:val="false"/>
+          <w:bCs w:val="false"/>
+          <w:sz w:val="28"/>
+          <w:szCs w:val="28"/>
+        </w:rPr>
+        <w:t>ID</w:t>
+      </w:r>
+    </w:p>
+    <w:p>
+      <w:pPr>
+        <w:pStyle w:val="Normal"/>
+        <w:numPr>
+          <w:ilvl w:val="0"/>
+          <w:numId w:val="5"/>
+        </w:numPr>
+        <w:rPr>
+          <w:b w:val="false"/>
+          <w:b w:val="false"/>
+          <w:bCs w:val="false"/>
+          <w:sz w:val="28"/>
+          <w:szCs w:val="28"/>
+        </w:rPr>
+      </w:pPr>
+      <w:r>
+        <w:rPr>
+          <w:b w:val="false"/>
+          <w:bCs w:val="false"/>
+          <w:sz w:val="28"/>
+          <w:szCs w:val="28"/>
+        </w:rPr>
+        <w:t>isAffittuario</w:t>
+      </w:r>
+    </w:p>
+    <w:p>
+      <w:pPr>
+        <w:pStyle w:val="Normal"/>
+        <w:rPr>
+          <w:b/>
+          <w:b/>
+          <w:bCs/>
+          <w:sz w:val="28"/>
+          <w:szCs w:val="28"/>
+        </w:rPr>
+      </w:pPr>
+      <w:r>
+        <w:rPr>
+          <w:b/>
+          <w:bCs/>
+          <w:sz w:val="28"/>
+          <w:szCs w:val="28"/>
+        </w:rPr>
+      </w:r>
+    </w:p>
+    <w:p>
+      <w:pPr>
+        <w:pStyle w:val="Normal"/>
+        <w:rPr>
+          <w:b/>
+          <w:b/>
+          <w:bCs/>
+          <w:sz w:val="28"/>
+          <w:szCs w:val="28"/>
+        </w:rPr>
+      </w:pPr>
+      <w:r>
+        <w:rPr>
+          <w:b/>
+          <w:bCs/>
+          <w:sz w:val="28"/>
+          <w:szCs w:val="28"/>
+        </w:rPr>
+        <w:t>Contratto</w:t>
       </w:r>
     </w:p>
     <w:p>
@@ -333,18 +571,18 @@
           <w:b w:val="false"/>
           <w:b w:val="false"/>
           <w:bCs w:val="false"/>
-          <w:sz w:val="24"/>
-          <w:szCs w:val="24"/>
-        </w:rPr>
-      </w:pPr>
-      <w:r>
-        <w:rPr>
-          <w:b w:val="false"/>
-          <w:bCs w:val="false"/>
-          <w:sz w:val="24"/>
-          <w:szCs w:val="24"/>
-        </w:rPr>
-        <w:t>ID Utente</w:t>
+          <w:sz w:val="28"/>
+          <w:szCs w:val="28"/>
+        </w:rPr>
+      </w:pPr>
+      <w:r>
+        <w:rPr>
+          <w:b w:val="false"/>
+          <w:bCs w:val="false"/>
+          <w:sz w:val="28"/>
+          <w:szCs w:val="28"/>
+        </w:rPr>
+        <w:t>ID Contratto</w:t>
       </w:r>
     </w:p>
     <w:p>
@@ -358,18 +596,18 @@
           <w:b w:val="false"/>
           <w:b w:val="false"/>
           <w:bCs w:val="false"/>
-          <w:sz w:val="24"/>
-          <w:szCs w:val="24"/>
-        </w:rPr>
-      </w:pPr>
-      <w:r>
-        <w:rPr>
-          <w:b w:val="false"/>
-          <w:bCs w:val="false"/>
-          <w:sz w:val="24"/>
-          <w:szCs w:val="24"/>
-        </w:rPr>
-        <w:t>Numero solleciti</w:t>
+          <w:sz w:val="28"/>
+          <w:szCs w:val="28"/>
+        </w:rPr>
+      </w:pPr>
+      <w:r>
+        <w:rPr>
+          <w:b w:val="false"/>
+          <w:bCs w:val="false"/>
+          <w:sz w:val="28"/>
+          <w:szCs w:val="28"/>
+        </w:rPr>
+        <w:t>Stato Contratto</w:t>
       </w:r>
     </w:p>
     <w:p>
@@ -383,142 +621,6 @@
           <w:b w:val="false"/>
           <w:b w:val="false"/>
           <w:bCs w:val="false"/>
-          <w:sz w:val="24"/>
-          <w:szCs w:val="24"/>
-        </w:rPr>
-      </w:pPr>
-      <w:r>
-        <w:rPr>
-          <w:b w:val="false"/>
-          <w:bCs w:val="false"/>
-          <w:sz w:val="24"/>
-          <w:szCs w:val="24"/>
-        </w:rPr>
-        <w:t>(Tipo utente?)</w:t>
-      </w:r>
-    </w:p>
-    <w:p>
-      <w:pPr>
-        <w:pStyle w:val="Normal"/>
-        <w:rPr>
-          <w:b/>
-          <w:b/>
-          <w:bCs/>
-          <w:sz w:val="28"/>
-          <w:szCs w:val="28"/>
-        </w:rPr>
-      </w:pPr>
-      <w:r>
-        <w:rPr>
-          <w:b/>
-          <w:bCs/>
-          <w:sz w:val="28"/>
-          <w:szCs w:val="28"/>
-        </w:rPr>
-      </w:r>
-    </w:p>
-    <w:p>
-      <w:pPr>
-        <w:pStyle w:val="Normal"/>
-        <w:rPr>
-          <w:b/>
-          <w:b/>
-          <w:bCs/>
-          <w:sz w:val="28"/>
-          <w:szCs w:val="28"/>
-        </w:rPr>
-      </w:pPr>
-      <w:r>
-        <w:rPr>
-          <w:b/>
-          <w:bCs/>
-          <w:sz w:val="28"/>
-          <w:szCs w:val="28"/>
-        </w:rPr>
-        <w:t>Contratto</w:t>
-      </w:r>
-    </w:p>
-    <w:p>
-      <w:pPr>
-        <w:pStyle w:val="Normal"/>
-        <w:rPr>
-          <w:b/>
-          <w:b/>
-          <w:bCs/>
-          <w:sz w:val="28"/>
-          <w:szCs w:val="28"/>
-        </w:rPr>
-      </w:pPr>
-      <w:r>
-        <w:rPr>
-          <w:b/>
-          <w:bCs/>
-          <w:sz w:val="28"/>
-          <w:szCs w:val="28"/>
-        </w:rPr>
-      </w:r>
-    </w:p>
-    <w:p>
-      <w:pPr>
-        <w:pStyle w:val="Normal"/>
-        <w:numPr>
-          <w:ilvl w:val="0"/>
-          <w:numId w:val="3"/>
-        </w:numPr>
-        <w:rPr>
-          <w:b w:val="false"/>
-          <w:b w:val="false"/>
-          <w:bCs w:val="false"/>
-          <w:sz w:val="28"/>
-          <w:szCs w:val="28"/>
-        </w:rPr>
-      </w:pPr>
-      <w:r>
-        <w:rPr>
-          <w:b w:val="false"/>
-          <w:bCs w:val="false"/>
-          <w:sz w:val="28"/>
-          <w:szCs w:val="28"/>
-        </w:rPr>
-        <w:t>ID Contratto</w:t>
-      </w:r>
-    </w:p>
-    <w:p>
-      <w:pPr>
-        <w:pStyle w:val="Normal"/>
-        <w:numPr>
-          <w:ilvl w:val="0"/>
-          <w:numId w:val="3"/>
-        </w:numPr>
-        <w:rPr>
-          <w:b w:val="false"/>
-          <w:b w:val="false"/>
-          <w:bCs w:val="false"/>
-          <w:sz w:val="28"/>
-          <w:szCs w:val="28"/>
-        </w:rPr>
-      </w:pPr>
-      <w:r>
-        <w:rPr>
-          <w:b w:val="false"/>
-          <w:bCs w:val="false"/>
-          <w:sz w:val="28"/>
-          <w:szCs w:val="28"/>
-        </w:rPr>
-        <w:t>Stato Contratto</w:t>
-      </w:r>
-    </w:p>
-    <w:p>
-      <w:pPr>
-        <w:pStyle w:val="Normal"/>
-        <w:numPr>
-          <w:ilvl w:val="0"/>
-          <w:numId w:val="3"/>
-        </w:numPr>
-        <w:rPr>
-          <w:b w:val="false"/>
-          <w:b w:val="false"/>
-          <w:bCs w:val="false"/>
           <w:sz w:val="28"/>
           <w:szCs w:val="28"/>
         </w:rPr>
@@ -536,41 +638,180 @@
     <w:p>
       <w:pPr>
         <w:pStyle w:val="Normal"/>
-        <w:rPr>
-          <w:b/>
-          <w:b/>
-          <w:bCs/>
-          <w:sz w:val="28"/>
-          <w:szCs w:val="28"/>
-        </w:rPr>
-      </w:pPr>
-      <w:r>
-        <w:rPr>
-          <w:b/>
-          <w:bCs/>
-          <w:sz w:val="28"/>
-          <w:szCs w:val="28"/>
-        </w:rPr>
-      </w:r>
-    </w:p>
-    <w:p>
-      <w:pPr>
-        <w:pStyle w:val="Normal"/>
-        <w:rPr>
-          <w:b/>
-          <w:b/>
-          <w:bCs/>
-          <w:sz w:val="28"/>
-          <w:szCs w:val="28"/>
-        </w:rPr>
-      </w:pPr>
-      <w:r>
-        <w:rPr>
-          <w:b/>
-          <w:bCs/>
-          <w:sz w:val="28"/>
-          <w:szCs w:val="28"/>
-        </w:rPr>
+        <w:numPr>
+          <w:ilvl w:val="0"/>
+          <w:numId w:val="2"/>
+        </w:numPr>
+        <w:rPr>
+          <w:b w:val="false"/>
+          <w:b w:val="false"/>
+          <w:bCs w:val="false"/>
+          <w:sz w:val="28"/>
+          <w:szCs w:val="28"/>
+        </w:rPr>
+      </w:pPr>
+      <w:r>
+        <w:rPr>
+          <w:b w:val="false"/>
+          <w:bCs w:val="false"/>
+          <w:sz w:val="28"/>
+          <w:szCs w:val="28"/>
+        </w:rPr>
+        <w:t>Data Inizio</w:t>
+      </w:r>
+    </w:p>
+    <w:p>
+      <w:pPr>
+        <w:pStyle w:val="Normal"/>
+        <w:numPr>
+          <w:ilvl w:val="0"/>
+          <w:numId w:val="2"/>
+        </w:numPr>
+        <w:rPr>
+          <w:b w:val="false"/>
+          <w:b w:val="false"/>
+          <w:bCs w:val="false"/>
+          <w:sz w:val="28"/>
+          <w:szCs w:val="28"/>
+        </w:rPr>
+      </w:pPr>
+      <w:r>
+        <w:rPr>
+          <w:b w:val="false"/>
+          <w:bCs w:val="false"/>
+          <w:sz w:val="28"/>
+          <w:szCs w:val="28"/>
+        </w:rPr>
+        <w:t>Tipo</w:t>
+      </w:r>
+    </w:p>
+    <w:p>
+      <w:pPr>
+        <w:pStyle w:val="Normal"/>
+        <w:numPr>
+          <w:ilvl w:val="0"/>
+          <w:numId w:val="2"/>
+        </w:numPr>
+        <w:rPr>
+          <w:b w:val="false"/>
+          <w:b w:val="false"/>
+          <w:bCs w:val="false"/>
+          <w:sz w:val="28"/>
+          <w:szCs w:val="28"/>
+        </w:rPr>
+      </w:pPr>
+      <w:r>
+        <w:rPr>
+          <w:b w:val="false"/>
+          <w:bCs w:val="false"/>
+          <w:sz w:val="28"/>
+          <w:szCs w:val="28"/>
+        </w:rPr>
+        <w:t>Prezzo</w:t>
+      </w:r>
+    </w:p>
+    <w:p>
+      <w:pPr>
+        <w:pStyle w:val="Normal"/>
+        <w:numPr>
+          <w:ilvl w:val="0"/>
+          <w:numId w:val="2"/>
+        </w:numPr>
+        <w:rPr>
+          <w:b w:val="false"/>
+          <w:b w:val="false"/>
+          <w:bCs w:val="false"/>
+          <w:sz w:val="28"/>
+          <w:szCs w:val="28"/>
+        </w:rPr>
+      </w:pPr>
+      <w:r>
+        <w:rPr>
+          <w:b w:val="false"/>
+          <w:bCs w:val="false"/>
+          <w:sz w:val="28"/>
+          <w:szCs w:val="28"/>
+        </w:rPr>
+        <w:t>IDLocatore → Locatore</w:t>
+      </w:r>
+    </w:p>
+    <w:p>
+      <w:pPr>
+        <w:pStyle w:val="Normal"/>
+        <w:numPr>
+          <w:ilvl w:val="0"/>
+          <w:numId w:val="2"/>
+        </w:numPr>
+        <w:rPr>
+          <w:b w:val="false"/>
+          <w:b w:val="false"/>
+          <w:bCs w:val="false"/>
+          <w:sz w:val="28"/>
+          <w:szCs w:val="28"/>
+        </w:rPr>
+      </w:pPr>
+      <w:r>
+        <w:rPr>
+          <w:b w:val="false"/>
+          <w:bCs w:val="false"/>
+          <w:sz w:val="28"/>
+          <w:szCs w:val="28"/>
+        </w:rPr>
+        <w:t>IDLocatario → Locatario</w:t>
+      </w:r>
+    </w:p>
+    <w:p>
+      <w:pPr>
+        <w:pStyle w:val="Normal"/>
+        <w:numPr>
+          <w:ilvl w:val="0"/>
+          <w:numId w:val="2"/>
+        </w:numPr>
+        <w:rPr>
+          <w:b w:val="false"/>
+          <w:b w:val="false"/>
+          <w:bCs w:val="false"/>
+          <w:sz w:val="28"/>
+          <w:szCs w:val="28"/>
+        </w:rPr>
+      </w:pPr>
+      <w:r>
+        <w:rPr>
+          <w:b w:val="false"/>
+          <w:bCs w:val="false"/>
+          <w:sz w:val="28"/>
+          <w:szCs w:val="28"/>
+        </w:rPr>
+        <w:t>Tipo pagamento</w:t>
+      </w:r>
+    </w:p>
+    <w:p>
+      <w:pPr>
+        <w:pStyle w:val="Normal"/>
+        <w:rPr>
+          <w:b/>
+          <w:b/>
+          <w:bCs/>
+          <w:sz w:val="28"/>
+          <w:szCs w:val="28"/>
+        </w:rPr>
+      </w:pPr>
+      <w:r>
+        <w:rPr>
+          <w:b/>
+          <w:bCs/>
+          <w:sz w:val="28"/>
+          <w:szCs w:val="28"/>
+        </w:rPr>
+      </w:r>
+    </w:p>
+    <w:p>
+      <w:pPr>
+        <w:pStyle w:val="Normal"/>
+        <w:rPr/>
+      </w:pPr>
+      <w:r>
+        <w:rPr/>
       </w:r>
     </w:p>
     <w:sectPr>
@@ -580,6 +821,7 @@
       <w:pgNumType w:fmt="decimal"/>
       <w:formProt w:val="false"/>
       <w:textDirection w:val="lrTb"/>
+      <w:docGrid w:type="default" w:linePitch="100" w:charSpace="0"/>
     </w:sectPr>
   </w:body>
 </w:document>
@@ -747,6 +989,8 @@
       </w:pPr>
       <w:rPr>
         <w:rFonts w:ascii="Symbol" w:hAnsi="Symbol" w:cs="Symbol" w:hint="default"/>
+        <w:sz w:val="28"/>
+        <w:b w:val="false"/>
         <w:rFonts w:cs="OpenSymbol"/>
       </w:rPr>
     </w:lvl>
@@ -893,6 +1137,8 @@
       </w:pPr>
       <w:rPr>
         <w:rFonts w:ascii="Symbol" w:hAnsi="Symbol" w:cs="Symbol" w:hint="default"/>
+        <w:sz w:val="24"/>
+        <w:b w:val="false"/>
         <w:rFonts w:cs="OpenSymbol"/>
       </w:rPr>
     </w:lvl>
@@ -1172,6 +1418,152 @@
     </w:lvl>
   </w:abstractNum>
   <w:abstractNum w:abstractNumId="5">
+    <w:lvl w:ilvl="0">
+      <w:start w:val="1"/>
+      <w:numFmt w:val="bullet"/>
+      <w:lvlText w:val=""/>
+      <w:lvlJc w:val="left"/>
+      <w:pPr>
+        <w:tabs>
+          <w:tab w:val="num" w:pos="720"/>
+        </w:tabs>
+        <w:ind w:left="720" w:hanging="360"/>
+      </w:pPr>
+      <w:rPr>
+        <w:rFonts w:ascii="Symbol" w:hAnsi="Symbol" w:cs="Symbol" w:hint="default"/>
+        <w:rFonts w:cs="OpenSymbol"/>
+      </w:rPr>
+    </w:lvl>
+    <w:lvl w:ilvl="1">
+      <w:start w:val="1"/>
+      <w:numFmt w:val="bullet"/>
+      <w:lvlText w:val="◦"/>
+      <w:lvlJc w:val="left"/>
+      <w:pPr>
+        <w:tabs>
+          <w:tab w:val="num" w:pos="1080"/>
+        </w:tabs>
+        <w:ind w:left="1080" w:hanging="360"/>
+      </w:pPr>
+      <w:rPr>
+        <w:rFonts w:ascii="OpenSymbol" w:hAnsi="OpenSymbol" w:cs="OpenSymbol" w:hint="default"/>
+        <w:rFonts w:cs="OpenSymbol"/>
+      </w:rPr>
+    </w:lvl>
+    <w:lvl w:ilvl="2">
+      <w:start w:val="1"/>
+      <w:numFmt w:val="bullet"/>
+      <w:lvlText w:val="▪"/>
+      <w:lvlJc w:val="left"/>
+      <w:pPr>
+        <w:tabs>
+          <w:tab w:val="num" w:pos="1440"/>
+        </w:tabs>
+        <w:ind w:left="1440" w:hanging="360"/>
+      </w:pPr>
+      <w:rPr>
+        <w:rFonts w:ascii="OpenSymbol" w:hAnsi="OpenSymbol" w:cs="OpenSymbol" w:hint="default"/>
+        <w:rFonts w:cs="OpenSymbol"/>
+      </w:rPr>
+    </w:lvl>
+    <w:lvl w:ilvl="3">
+      <w:start w:val="1"/>
+      <w:numFmt w:val="bullet"/>
+      <w:lvlText w:val=""/>
+      <w:lvlJc w:val="left"/>
+      <w:pPr>
+        <w:tabs>
+          <w:tab w:val="num" w:pos="1800"/>
+        </w:tabs>
+        <w:ind w:left="1800" w:hanging="360"/>
+      </w:pPr>
+      <w:rPr>
+        <w:rFonts w:ascii="Symbol" w:hAnsi="Symbol" w:cs="Symbol" w:hint="default"/>
+        <w:rFonts w:cs="OpenSymbol"/>
+      </w:rPr>
+    </w:lvl>
+    <w:lvl w:ilvl="4">
+      <w:start w:val="1"/>
+      <w:numFmt w:val="bullet"/>
+      <w:lvlText w:val="◦"/>
+      <w:lvlJc w:val="left"/>
+      <w:pPr>
+        <w:tabs>
+          <w:tab w:val="num" w:pos="2160"/>
+        </w:tabs>
+        <w:ind w:left="2160" w:hanging="360"/>
+      </w:pPr>
+      <w:rPr>
+        <w:rFonts w:ascii="OpenSymbol" w:hAnsi="OpenSymbol" w:cs="OpenSymbol" w:hint="default"/>
+        <w:rFonts w:cs="OpenSymbol"/>
+      </w:rPr>
+    </w:lvl>
+    <w:lvl w:ilvl="5">
+      <w:start w:val="1"/>
+      <w:numFmt w:val="bullet"/>
+      <w:lvlText w:val="▪"/>
+      <w:lvlJc w:val="left"/>
+      <w:pPr>
+        <w:tabs>
+          <w:tab w:val="num" w:pos="2520"/>
+        </w:tabs>
+        <w:ind w:left="2520" w:hanging="360"/>
+      </w:pPr>
+      <w:rPr>
+        <w:rFonts w:ascii="OpenSymbol" w:hAnsi="OpenSymbol" w:cs="OpenSymbol" w:hint="default"/>
+        <w:rFonts w:cs="OpenSymbol"/>
+      </w:rPr>
+    </w:lvl>
+    <w:lvl w:ilvl="6">
+      <w:start w:val="1"/>
+      <w:numFmt w:val="bullet"/>
+      <w:lvlText w:val=""/>
+      <w:lvlJc w:val="left"/>
+      <w:pPr>
+        <w:tabs>
+          <w:tab w:val="num" w:pos="2880"/>
+        </w:tabs>
+        <w:ind w:left="2880" w:hanging="360"/>
+      </w:pPr>
+      <w:rPr>
+        <w:rFonts w:ascii="Symbol" w:hAnsi="Symbol" w:cs="Symbol" w:hint="default"/>
+        <w:rFonts w:cs="OpenSymbol"/>
+      </w:rPr>
+    </w:lvl>
+    <w:lvl w:ilvl="7">
+      <w:start w:val="1"/>
+      <w:numFmt w:val="bullet"/>
+      <w:lvlText w:val="◦"/>
+      <w:lvlJc w:val="left"/>
+      <w:pPr>
+        <w:tabs>
+          <w:tab w:val="num" w:pos="3240"/>
+        </w:tabs>
+        <w:ind w:left="3240" w:hanging="360"/>
+      </w:pPr>
+      <w:rPr>
+        <w:rFonts w:ascii="OpenSymbol" w:hAnsi="OpenSymbol" w:cs="OpenSymbol" w:hint="default"/>
+        <w:rFonts w:cs="OpenSymbol"/>
+      </w:rPr>
+    </w:lvl>
+    <w:lvl w:ilvl="8">
+      <w:start w:val="1"/>
+      <w:numFmt w:val="bullet"/>
+      <w:lvlText w:val="▪"/>
+      <w:lvlJc w:val="left"/>
+      <w:pPr>
+        <w:tabs>
+          <w:tab w:val="num" w:pos="3600"/>
+        </w:tabs>
+        <w:ind w:left="3600" w:hanging="360"/>
+      </w:pPr>
+      <w:rPr>
+        <w:rFonts w:ascii="OpenSymbol" w:hAnsi="OpenSymbol" w:cs="OpenSymbol" w:hint="default"/>
+        <w:rFonts w:cs="OpenSymbol"/>
+      </w:rPr>
+    </w:lvl>
+  </w:abstractNum>
+  <w:abstractNum w:abstractNumId="6">
     <w:lvl w:ilvl="0">
       <w:start w:val="1"/>
       <w:numFmt w:val="none"/>
@@ -1278,6 +1670,9 @@
   <w:num w:numId="5">
     <w:abstractNumId w:val="5"/>
   </w:num>
+  <w:num w:numId="6">
+    <w:abstractNumId w:val="6"/>
+  </w:num>
 </w:numbering>
 </file>
 
@@ -1288,15 +1683,12 @@
       <w:rPr>
         <w:rFonts w:ascii="Liberation Serif" w:hAnsi="Liberation Serif" w:eastAsia="Noto Serif CJK SC" w:cs="Lohit Devanagari"/>
         <w:kern w:val="2"/>
-        <w:sz w:val="24"/>
         <w:szCs w:val="24"/>
         <w:lang w:val="it-IT" w:eastAsia="zh-CN" w:bidi="hi-IN"/>
       </w:rPr>
     </w:rPrDefault>
     <w:pPrDefault>
-      <w:pPr>
-        <w:widowControl/>
-      </w:pPr>
+      <w:pPr/>
     </w:pPrDefault>
   </w:docDefaults>
   <w:style w:type="paragraph" w:styleId="Normal">
@@ -1304,6 +1696,11 @@
     <w:qFormat/>
     <w:pPr>
       <w:widowControl/>
+      <w:kinsoku w:val="true"/>
+      <w:overflowPunct w:val="true"/>
+      <w:autoSpaceDE w:val="true"/>
+      <w:bidi w:val="0"/>
+      <w:jc w:val="left"/>
     </w:pPr>
     <w:rPr>
       <w:rFonts w:ascii="Liberation Serif" w:hAnsi="Liberation Serif" w:eastAsia="Noto Serif CJK SC" w:cs="Lohit Devanagari"/>
@@ -1319,6 +1716,264 @@
     <w:qFormat/>
     <w:rPr>
       <w:rFonts w:ascii="OpenSymbol" w:hAnsi="OpenSymbol" w:eastAsia="OpenSymbol" w:cs="OpenSymbol"/>
+    </w:rPr>
+  </w:style>
+  <w:style w:type="character" w:styleId="ListLabel1">
+    <w:name w:val="ListLabel 1"/>
+    <w:qFormat/>
+    <w:rPr>
+      <w:rFonts w:cs="OpenSymbol"/>
+    </w:rPr>
+  </w:style>
+  <w:style w:type="character" w:styleId="ListLabel2">
+    <w:name w:val="ListLabel 2"/>
+    <w:qFormat/>
+    <w:rPr>
+      <w:rFonts w:cs="OpenSymbol"/>
+    </w:rPr>
+  </w:style>
+  <w:style w:type="character" w:styleId="ListLabel3">
+    <w:name w:val="ListLabel 3"/>
+    <w:qFormat/>
+    <w:rPr>
+      <w:rFonts w:cs="OpenSymbol"/>
+    </w:rPr>
+  </w:style>
+  <w:style w:type="character" w:styleId="ListLabel4">
+    <w:name w:val="ListLabel 4"/>
+    <w:qFormat/>
+    <w:rPr>
+      <w:rFonts w:cs="OpenSymbol"/>
+    </w:rPr>
+  </w:style>
+  <w:style w:type="character" w:styleId="ListLabel5">
+    <w:name w:val="ListLabel 5"/>
+    <w:qFormat/>
+    <w:rPr>
+      <w:rFonts w:cs="OpenSymbol"/>
+    </w:rPr>
+  </w:style>
+  <w:style w:type="character" w:styleId="ListLabel6">
+    <w:name w:val="ListLabel 6"/>
+    <w:qFormat/>
+    <w:rPr>
+      <w:rFonts w:cs="OpenSymbol"/>
+    </w:rPr>
+  </w:style>
+  <w:style w:type="character" w:styleId="ListLabel7">
+    <w:name w:val="ListLabel 7"/>
+    <w:qFormat/>
+    <w:rPr>
+      <w:rFonts w:cs="OpenSymbol"/>
+    </w:rPr>
+  </w:style>
+  <w:style w:type="character" w:styleId="ListLabel8">
+    <w:name w:val="ListLabel 8"/>
+    <w:qFormat/>
+    <w:rPr>
+      <w:rFonts w:cs="OpenSymbol"/>
+    </w:rPr>
+  </w:style>
+  <w:style w:type="character" w:styleId="ListLabel9">
+    <w:name w:val="ListLabel 9"/>
+    <w:qFormat/>
+    <w:rPr>
+      <w:rFonts w:cs="OpenSymbol"/>
+    </w:rPr>
+  </w:style>
+  <w:style w:type="character" w:styleId="ListLabel10">
+    <w:name w:val="ListLabel 10"/>
+    <w:qFormat/>
+    <w:rPr>
+      <w:rFonts w:cs="OpenSymbol"/>
+      <w:b w:val="false"/>
+      <w:sz w:val="24"/>
+    </w:rPr>
+  </w:style>
+  <w:style w:type="character" w:styleId="ListLabel11">
+    <w:name w:val="ListLabel 11"/>
+    <w:qFormat/>
+    <w:rPr>
+      <w:rFonts w:cs="OpenSymbol"/>
+    </w:rPr>
+  </w:style>
+  <w:style w:type="character" w:styleId="ListLabel12">
+    <w:name w:val="ListLabel 12"/>
+    <w:qFormat/>
+    <w:rPr>
+      <w:rFonts w:cs="OpenSymbol"/>
+    </w:rPr>
+  </w:style>
+  <w:style w:type="character" w:styleId="ListLabel13">
+    <w:name w:val="ListLabel 13"/>
+    <w:qFormat/>
+    <w:rPr>
+      <w:rFonts w:cs="OpenSymbol"/>
+    </w:rPr>
+  </w:style>
+  <w:style w:type="character" w:styleId="ListLabel14">
+    <w:name w:val="ListLabel 14"/>
+    <w:qFormat/>
+    <w:rPr>
+      <w:rFonts w:cs="OpenSymbol"/>
+    </w:rPr>
+  </w:style>
+  <w:style w:type="character" w:styleId="ListLabel15">
+    <w:name w:val="ListLabel 15"/>
+    <w:qFormat/>
+    <w:rPr>
+      <w:rFonts w:cs="OpenSymbol"/>
+    </w:rPr>
+  </w:style>
+  <w:style w:type="character" w:styleId="ListLabel16">
+    <w:name w:val="ListLabel 16"/>
+    <w:qFormat/>
+    <w:rPr>
+      <w:rFonts w:cs="OpenSymbol"/>
+    </w:rPr>
+  </w:style>
+  <w:style w:type="character" w:styleId="ListLabel17">
+    <w:name w:val="ListLabel 17"/>
+    <w:qFormat/>
+    <w:rPr>
+      <w:rFonts w:cs="OpenSymbol"/>
+    </w:rPr>
+  </w:style>
+  <w:style w:type="character" w:styleId="ListLabel18">
+    <w:name w:val="ListLabel 18"/>
+    <w:qFormat/>
+    <w:rPr>
+      <w:rFonts w:cs="OpenSymbol"/>
+    </w:rPr>
+  </w:style>
+  <w:style w:type="character" w:styleId="ListLabel19">
+    <w:name w:val="ListLabel 19"/>
+    <w:qFormat/>
+    <w:rPr>
+      <w:rFonts w:cs="OpenSymbol"/>
+      <w:b w:val="false"/>
+      <w:sz w:val="28"/>
+    </w:rPr>
+  </w:style>
+  <w:style w:type="character" w:styleId="ListLabel20">
+    <w:name w:val="ListLabel 20"/>
+    <w:qFormat/>
+    <w:rPr>
+      <w:rFonts w:cs="OpenSymbol"/>
+    </w:rPr>
+  </w:style>
+  <w:style w:type="character" w:styleId="ListLabel21">
+    <w:name w:val="ListLabel 21"/>
+    <w:qFormat/>
+    <w:rPr>
+      <w:rFonts w:cs="OpenSymbol"/>
+    </w:rPr>
+  </w:style>
+  <w:style w:type="character" w:styleId="ListLabel22">
+    <w:name w:val="ListLabel 22"/>
+    <w:qFormat/>
+    <w:rPr>
+      <w:rFonts w:cs="OpenSymbol"/>
+    </w:rPr>
+  </w:style>
+  <w:style w:type="character" w:styleId="ListLabel23">
+    <w:name w:val="ListLabel 23"/>
+    <w:qFormat/>
+    <w:rPr>
+      <w:rFonts w:cs="OpenSymbol"/>
+    </w:rPr>
+  </w:style>
+  <w:style w:type="character" w:styleId="ListLabel24">
+    <w:name w:val="ListLabel 24"/>
+    <w:qFormat/>
+    <w:rPr>
+      <w:rFonts w:cs="OpenSymbol"/>
+    </w:rPr>
+  </w:style>
+  <w:style w:type="character" w:styleId="ListLabel25">
+    <w:name w:val="ListLabel 25"/>
+    <w:qFormat/>
+    <w:rPr>
+      <w:rFonts w:cs="OpenSymbol"/>
+    </w:rPr>
+  </w:style>
+  <w:style w:type="character" w:styleId="ListLabel26">
+    <w:name w:val="ListLabel 26"/>
+    <w:qFormat/>
+    <w:rPr>
+      <w:rFonts w:cs="OpenSymbol"/>
+    </w:rPr>
+  </w:style>
+  <w:style w:type="character" w:styleId="ListLabel27">
+    <w:name w:val="ListLabel 27"/>
+    <w:qFormat/>
+    <w:rPr>
+      <w:rFonts w:cs="OpenSymbol"/>
+    </w:rPr>
+  </w:style>
+  <w:style w:type="character" w:styleId="ListLabel28">
+    <w:name w:val="ListLabel 28"/>
+    <w:qFormat/>
+    <w:rPr>
+      <w:rFonts w:cs="OpenSymbol"/>
+      <w:b w:val="false"/>
+      <w:sz w:val="24"/>
+    </w:rPr>
+  </w:style>
+  <w:style w:type="character" w:styleId="ListLabel29">
+    <w:name w:val="ListLabel 29"/>
+    <w:qFormat/>
+    <w:rPr>
+      <w:rFonts w:cs="OpenSymbol"/>
+    </w:rPr>
+  </w:style>
+  <w:style w:type="character" w:styleId="ListLabel30">
+    <w:name w:val="ListLabel 30"/>
+    <w:qFormat/>
+    <w:rPr>
+      <w:rFonts w:cs="OpenSymbol"/>
+    </w:rPr>
+  </w:style>
+  <w:style w:type="character" w:styleId="ListLabel31">
+    <w:name w:val="ListLabel 31"/>
+    <w:qFormat/>
+    <w:rPr>
+      <w:rFonts w:cs="OpenSymbol"/>
+    </w:rPr>
+  </w:style>
+  <w:style w:type="character" w:styleId="ListLabel32">
+    <w:name w:val="ListLabel 32"/>
+    <w:qFormat/>
+    <w:rPr>
+      <w:rFonts w:cs="OpenSymbol"/>
+    </w:rPr>
+  </w:style>
+  <w:style w:type="character" w:styleId="ListLabel33">
+    <w:name w:val="ListLabel 33"/>
+    <w:qFormat/>
+    <w:rPr>
+      <w:rFonts w:cs="OpenSymbol"/>
+    </w:rPr>
+  </w:style>
+  <w:style w:type="character" w:styleId="ListLabel34">
+    <w:name w:val="ListLabel 34"/>
+    <w:qFormat/>
+    <w:rPr>
+      <w:rFonts w:cs="OpenSymbol"/>
+    </w:rPr>
+  </w:style>
+  <w:style w:type="character" w:styleId="ListLabel35">
+    <w:name w:val="ListLabel 35"/>
+    <w:qFormat/>
+    <w:rPr>
+      <w:rFonts w:cs="OpenSymbol"/>
+    </w:rPr>
+  </w:style>
+  <w:style w:type="character" w:styleId="ListLabel36">
+    <w:name w:val="ListLabel 36"/>
+    <w:qFormat/>
+    <w:rPr>
+      <w:rFonts w:cs="OpenSymbol"/>
     </w:rPr>
   </w:style>
   <w:style w:type="paragraph" w:styleId="Titolo">

</xml_diff>